<commit_message>
update đặc tả, activity
</commit_message>
<xml_diff>
--- a/HotelManagementDiagram/ActivityDiagram.docx
+++ b/HotelManagementDiagram/ActivityDiagram.docx
@@ -46,10 +46,85 @@
         <w:t xml:space="preserve">ập:</w:t>
       </w:r>
     </w:p>
+    <w:p xmlns:wp14="http://schemas.microsoft.com/office/word/2010/wordml" wp14:textId="52B9DFFD">
+      <w:pPr>
+        <w:pStyle w:val="Normal"/>
+        <w:spacing w:before="0" w:after="160" w:line="259" w:lineRule="auto"/>
+        <w:ind w:left="0" w:right="1134" w:firstLine="0"/>
+        <w:jc w:val="left"/>
+        <w:rPr>
+          <w:spacing w:val="0"/>
+          <w:position w:val="0"/>
+          <w:shd w:val="clear" w:fill="auto"/>
+        </w:rPr>
+      </w:pPr>
+      <w:r>
+        <w:drawing>
+          <wp:inline xmlns:wp14="http://schemas.microsoft.com/office/word/2010/wordprocessingDrawing" wp14:editId="42D94AA4" wp14:anchorId="529761AE">
+            <wp:extent cx="4572000" cy="2867025"/>
+            <wp:effectExtent l="0" t="0" r="0" b="0"/>
+            <wp:docPr id="1474031461" name="" title=""/>
+            <wp:cNvGraphicFramePr>
+              <a:graphicFrameLocks noChangeAspect="1"/>
+            </wp:cNvGraphicFramePr>
+            <a:graphic>
+              <a:graphicData uri="http://schemas.openxmlformats.org/drawingml/2006/picture">
+                <pic:pic>
+                  <pic:nvPicPr>
+                    <pic:cNvPr id="0" name=""/>
+                    <pic:cNvPicPr/>
+                  </pic:nvPicPr>
+                  <pic:blipFill>
+                    <a:blip r:embed="Rfac1fdd666f142a7">
+                      <a:extLst>
+                        <a:ext xmlns:a="http://schemas.openxmlformats.org/drawingml/2006/main" uri="{28A0092B-C50C-407E-A947-70E740481C1C}">
+                          <a14:useLocalDpi val="0"/>
+                        </a:ext>
+                      </a:extLst>
+                    </a:blip>
+                    <a:stretch>
+                      <a:fillRect/>
+                    </a:stretch>
+                  </pic:blipFill>
+                  <pic:spPr>
+                    <a:xfrm>
+                      <a:off x="0" y="0"/>
+                      <a:ext cx="4572000" cy="2867025"/>
+                    </a:xfrm>
+                    <a:prstGeom prst="rect">
+                      <a:avLst/>
+                    </a:prstGeom>
+                  </pic:spPr>
+                </pic:pic>
+              </a:graphicData>
+            </a:graphic>
+          </wp:inline>
+        </w:drawing>
+      </w:r>
+    </w:p>
     <w:p xmlns:wp14="http://schemas.microsoft.com/office/word/2010/wordml" wp14:textId="77777777">
       <w:pPr>
-        <w:spacing w:before="0" w:after="160" w:line="259" w:lineRule="auto"/>
-        <w:ind w:left="-1134" w:right="1134" w:firstLine="0"/>
+        <w:spacing w:before="0" w:after="160" w:line="259"/>
+        <w:ind w:left="0" w:right="0" w:firstLine="0"/>
+        <w:jc w:val="left"/>
+        <w:rPr>
+          <w:rFonts w:ascii="Calibri" w:hAnsi="Calibri" w:eastAsia="Calibri" w:cs="Calibri"/>
+          <w:color w:val="auto"/>
+          <w:spacing w:val="0"/>
+          <w:position w:val="0"/>
+          <w:sz w:val="22"/>
+          <w:shd w:val="clear" w:fill="auto"/>
+        </w:rPr>
+      </w:pPr>
+    </w:p>
+    <w:p xmlns:wp14="http://schemas.microsoft.com/office/word/2010/wordml" wp14:textId="77777777">
+      <w:pPr>
+        <w:numPr>
+          <w:ilvl w:val="0"/>
+          <w:numId w:val="3"/>
+        </w:numPr>
+        <w:spacing w:before="0" w:after="160" w:line="259"/>
+        <w:ind w:left="720" w:right="0" w:hanging="360"/>
         <w:jc w:val="left"/>
         <w:rPr>
           <w:rFonts w:ascii="Calibri" w:hAnsi="Calibri" w:eastAsia="Calibri" w:cs="Calibri"/>
@@ -62,87 +137,6 @@
         </w:rPr>
       </w:pPr>
       <w:r>
-        <w:object w:dxaOrig="13824" w:dyaOrig="11203" w14:anchorId="71484943">
-          <v:rect xmlns:o="urn:schemas-microsoft-com:office:office" xmlns:v="urn:schemas-microsoft-com:vml" id="rectole0000000000" style="width:691.200000pt;height:560.150000pt" o:ole="" o:preferrelative="t">
-            <o:lock v:ext="edit"/>
-            <v:imagedata xmlns:r="http://schemas.openxmlformats.org/officeDocument/2006/relationships" o:title="" r:id="docRId1"/>
-          </v:rect>
-          <o:OLEObject xmlns:r="http://schemas.openxmlformats.org/officeDocument/2006/relationships" xmlns:o="urn:schemas-microsoft-com:office:office" Type="Embed" ProgID="StaticMetafile" ShapeID="rectole0000000000" DrawAspect="Content" ObjectID="0000000000" r:id="docRId0"/>
-        </w:object>
-      </w:r>
-    </w:p>
-    <w:p xmlns:wp14="http://schemas.microsoft.com/office/word/2010/wordml" wp14:textId="77777777">
-      <w:pPr>
-        <w:spacing w:before="0" w:after="160" w:line="259"/>
-        <w:ind w:left="0" w:right="0" w:firstLine="0"/>
-        <w:jc w:val="left"/>
-        <w:rPr>
-          <w:rFonts w:ascii="Calibri" w:hAnsi="Calibri" w:eastAsia="Calibri" w:cs="Calibri"/>
-          <w:color w:val="auto"/>
-          <w:spacing w:val="0"/>
-          <w:position w:val="0"/>
-          <w:sz w:val="22"/>
-          <w:shd w:val="clear" w:fill="auto"/>
-        </w:rPr>
-      </w:pPr>
-    </w:p>
-    <w:p xmlns:wp14="http://schemas.microsoft.com/office/word/2010/wordml" wp14:textId="77777777">
-      <w:pPr>
-        <w:numPr>
-          <w:ilvl w:val="0"/>
-          <w:numId w:val="3"/>
-        </w:numPr>
-        <w:spacing w:before="0" w:after="160" w:line="259"/>
-        <w:ind w:left="720" w:right="0" w:hanging="360"/>
-        <w:jc w:val="left"/>
-        <w:rPr>
-          <w:rFonts w:ascii="Calibri" w:hAnsi="Calibri" w:eastAsia="Calibri" w:cs="Calibri"/>
-          <w:color w:val="auto"/>
-          <w:spacing w:val="0"/>
-          <w:position w:val="0"/>
-          <w:sz w:val="22"/>
-          <w:shd w:val="clear" w:fill="auto"/>
-        </w:rPr>
-      </w:pPr>
-      <w:r>
-        <w:rPr>
-          <w:rFonts w:ascii="Calibri" w:hAnsi="Calibri" w:eastAsia="Calibri" w:cs="Calibri"/>
-          <w:color w:val="auto"/>
-          <w:spacing w:val="0"/>
-          <w:position w:val="0"/>
-          <w:sz w:val="22"/>
-          <w:shd w:val="clear" w:fill="auto"/>
-        </w:rPr>
-        <w:t xml:space="preserve">Đ</w:t>
-      </w:r>
-      <w:r>
-        <w:rPr>
-          <w:rFonts w:ascii="Calibri" w:hAnsi="Calibri" w:eastAsia="Calibri" w:cs="Calibri"/>
-          <w:color w:val="auto"/>
-          <w:spacing w:val="0"/>
-          <w:position w:val="0"/>
-          <w:sz w:val="22"/>
-          <w:shd w:val="clear" w:fill="auto"/>
-        </w:rPr>
-        <w:t xml:space="preserve">ặt ph</w:t>
-      </w:r>
-      <w:r>
-        <w:rPr>
-          <w:rFonts w:ascii="Calibri" w:hAnsi="Calibri" w:eastAsia="Calibri" w:cs="Calibri"/>
-          <w:color w:val="auto"/>
-          <w:spacing w:val="0"/>
-          <w:position w:val="0"/>
-          <w:sz w:val="22"/>
-          <w:shd w:val="clear" w:fill="auto"/>
-        </w:rPr>
-        <w:t xml:space="preserve">òng:</w:t>
-      </w:r>
-    </w:p>
-    <w:p xmlns:wp14="http://schemas.microsoft.com/office/word/2010/wordml" wp14:textId="77777777">
-      <w:pPr>
-        <w:spacing w:before="0" w:after="160" w:line="259" w:lineRule="auto"/>
-        <w:ind w:left="0" w:right="0" w:firstLine="0"/>
-        <w:jc w:val="left"/>
         <w:rPr>
           <w:rFonts w:ascii="Calibri" w:hAnsi="Calibri" w:eastAsia="Calibri" w:cs="Calibri"/>
           <w:color w:val="auto"/>
@@ -152,15 +146,87 @@
           <w:szCs w:val="22"/>
           <w:shd w:val="clear" w:fill="auto"/>
         </w:rPr>
-      </w:pPr>
-      <w:r>
-        <w:object w:dxaOrig="13824" w:dyaOrig="13708" w14:anchorId="1A7A1CAB">
-          <v:rect xmlns:o="urn:schemas-microsoft-com:office:office" xmlns:v="urn:schemas-microsoft-com:vml" id="rectole0000000001" style="width:691.200000pt;height:685.400000pt" o:ole="" o:preferrelative="t">
-            <o:lock v:ext="edit"/>
-            <v:imagedata xmlns:r="http://schemas.openxmlformats.org/officeDocument/2006/relationships" o:title="" r:id="docRId3"/>
-          </v:rect>
-          <o:OLEObject xmlns:r="http://schemas.openxmlformats.org/officeDocument/2006/relationships" xmlns:o="urn:schemas-microsoft-com:office:office" Type="Embed" ProgID="StaticMetafile" ShapeID="rectole0000000001" DrawAspect="Content" ObjectID="0000000001" r:id="docRId2"/>
-        </w:object>
+        <w:t xml:space="preserve">Đ</w:t>
+      </w:r>
+      <w:r>
+        <w:rPr>
+          <w:rFonts w:ascii="Calibri" w:hAnsi="Calibri" w:eastAsia="Calibri" w:cs="Calibri"/>
+          <w:color w:val="auto"/>
+          <w:spacing w:val="0"/>
+          <w:position w:val="0"/>
+          <w:sz w:val="22"/>
+          <w:szCs w:val="22"/>
+          <w:shd w:val="clear" w:fill="auto"/>
+        </w:rPr>
+        <w:t xml:space="preserve">ặt ph</w:t>
+      </w:r>
+      <w:r>
+        <w:rPr>
+          <w:rFonts w:ascii="Calibri" w:hAnsi="Calibri" w:eastAsia="Calibri" w:cs="Calibri"/>
+          <w:color w:val="auto"/>
+          <w:spacing w:val="0"/>
+          <w:position w:val="0"/>
+          <w:sz w:val="22"/>
+          <w:szCs w:val="22"/>
+          <w:shd w:val="clear" w:fill="auto"/>
+        </w:rPr>
+        <w:t xml:space="preserve">òng:</w:t>
+      </w:r>
+    </w:p>
+    <w:p xmlns:wp14="http://schemas.microsoft.com/office/word/2010/wordml" wp14:textId="6D049D6F">
+      <w:pPr>
+        <w:pStyle w:val="Normal"/>
+        <w:spacing w:before="0" w:after="160" w:line="259" w:lineRule="auto"/>
+        <w:ind w:left="0" w:right="0" w:firstLine="0"/>
+        <w:jc w:val="left"/>
+        <w:rPr>
+          <w:spacing w:val="0"/>
+          <w:position w:val="0"/>
+          <w:shd w:val="clear" w:fill="auto"/>
+        </w:rPr>
+      </w:pPr>
+      <w:r>
+        <w:drawing>
+          <wp:inline xmlns:wp14="http://schemas.microsoft.com/office/word/2010/wordprocessingDrawing" wp14:editId="6467D49C" wp14:anchorId="72F010AA">
+            <wp:extent cx="4572000" cy="3629025"/>
+            <wp:effectExtent l="0" t="0" r="0" b="0"/>
+            <wp:docPr id="2069121973" name="" title=""/>
+            <wp:cNvGraphicFramePr>
+              <a:graphicFrameLocks noChangeAspect="1"/>
+            </wp:cNvGraphicFramePr>
+            <a:graphic>
+              <a:graphicData uri="http://schemas.openxmlformats.org/drawingml/2006/picture">
+                <pic:pic>
+                  <pic:nvPicPr>
+                    <pic:cNvPr id="0" name=""/>
+                    <pic:cNvPicPr/>
+                  </pic:nvPicPr>
+                  <pic:blipFill>
+                    <a:blip r:embed="R2828631cf3824d9e">
+                      <a:extLst>
+                        <a:ext xmlns:a="http://schemas.openxmlformats.org/drawingml/2006/main" uri="{28A0092B-C50C-407E-A947-70E740481C1C}">
+                          <a14:useLocalDpi val="0"/>
+                        </a:ext>
+                      </a:extLst>
+                    </a:blip>
+                    <a:stretch>
+                      <a:fillRect/>
+                    </a:stretch>
+                  </pic:blipFill>
+                  <pic:spPr>
+                    <a:xfrm>
+                      <a:off x="0" y="0"/>
+                      <a:ext cx="4572000" cy="3629025"/>
+                    </a:xfrm>
+                    <a:prstGeom prst="rect">
+                      <a:avLst/>
+                    </a:prstGeom>
+                  </pic:spPr>
+                </pic:pic>
+              </a:graphicData>
+            </a:graphic>
+          </wp:inline>
+        </w:drawing>
       </w:r>
     </w:p>
     <w:p xmlns:wp14="http://schemas.microsoft.com/office/word/2010/wordml" wp14:textId="77777777">
@@ -193,10 +259,96 @@
           <w:spacing w:val="0"/>
           <w:position w:val="0"/>
           <w:sz w:val="22"/>
+          <w:szCs w:val="22"/>
           <w:shd w:val="clear" w:fill="auto"/>
         </w:rPr>
       </w:pPr>
       <w:r>
+        <w:rPr>
+          <w:rFonts w:ascii="Calibri" w:hAnsi="Calibri" w:eastAsia="Calibri" w:cs="Calibri"/>
+          <w:color w:val="auto"/>
+          <w:spacing w:val="0"/>
+          <w:position w:val="0"/>
+          <w:sz w:val="22"/>
+          <w:szCs w:val="22"/>
+          <w:shd w:val="clear" w:fill="auto"/>
+        </w:rPr>
+        <w:t xml:space="preserve">G</w:t>
+      </w:r>
+      <w:r>
+        <w:rPr>
+          <w:rFonts w:ascii="Calibri" w:hAnsi="Calibri" w:eastAsia="Calibri" w:cs="Calibri"/>
+          <w:color w:val="auto"/>
+          <w:spacing w:val="0"/>
+          <w:position w:val="0"/>
+          <w:sz w:val="22"/>
+          <w:szCs w:val="22"/>
+          <w:shd w:val="clear" w:fill="auto"/>
+        </w:rPr>
+        <w:t xml:space="preserve">ọi dịch vụ:</w:t>
+      </w:r>
+    </w:p>
+    <w:p xmlns:wp14="http://schemas.microsoft.com/office/word/2010/wordml" wp14:textId="30413D8A">
+      <w:pPr>
+        <w:pStyle w:val="Normal"/>
+        <w:spacing w:before="0" w:after="160" w:line="259" w:lineRule="auto"/>
+        <w:ind w:left="0" w:right="0" w:firstLine="0"/>
+        <w:jc w:val="left"/>
+        <w:rPr>
+          <w:spacing w:val="0"/>
+          <w:position w:val="0"/>
+          <w:shd w:val="clear" w:fill="auto"/>
+        </w:rPr>
+      </w:pPr>
+      <w:r>
+        <w:drawing>
+          <wp:inline xmlns:wp14="http://schemas.microsoft.com/office/word/2010/wordprocessingDrawing" wp14:editId="500F00F7" wp14:anchorId="1764CE7B">
+            <wp:extent cx="4572000" cy="3028950"/>
+            <wp:effectExtent l="0" t="0" r="0" b="0"/>
+            <wp:docPr id="523982634" name="" title=""/>
+            <wp:cNvGraphicFramePr>
+              <a:graphicFrameLocks noChangeAspect="1"/>
+            </wp:cNvGraphicFramePr>
+            <a:graphic>
+              <a:graphicData uri="http://schemas.openxmlformats.org/drawingml/2006/picture">
+                <pic:pic>
+                  <pic:nvPicPr>
+                    <pic:cNvPr id="0" name=""/>
+                    <pic:cNvPicPr/>
+                  </pic:nvPicPr>
+                  <pic:blipFill>
+                    <a:blip r:embed="R7e86264ec6c545d5">
+                      <a:extLst>
+                        <a:ext xmlns:a="http://schemas.openxmlformats.org/drawingml/2006/main" uri="{28A0092B-C50C-407E-A947-70E740481C1C}">
+                          <a14:useLocalDpi val="0"/>
+                        </a:ext>
+                      </a:extLst>
+                    </a:blip>
+                    <a:stretch>
+                      <a:fillRect/>
+                    </a:stretch>
+                  </pic:blipFill>
+                  <pic:spPr>
+                    <a:xfrm>
+                      <a:off x="0" y="0"/>
+                      <a:ext cx="4572000" cy="3028950"/>
+                    </a:xfrm>
+                    <a:prstGeom prst="rect">
+                      <a:avLst/>
+                    </a:prstGeom>
+                  </pic:spPr>
+                </pic:pic>
+              </a:graphicData>
+            </a:graphic>
+          </wp:inline>
+        </w:drawing>
+      </w:r>
+    </w:p>
+    <w:p xmlns:wp14="http://schemas.microsoft.com/office/word/2010/wordml" wp14:textId="77777777">
+      <w:pPr>
+        <w:spacing w:before="0" w:after="160" w:line="259"/>
+        <w:ind w:left="0" w:right="0" w:firstLine="0"/>
+        <w:jc w:val="left"/>
         <w:rPr>
           <w:rFonts w:ascii="Calibri" w:hAnsi="Calibri" w:eastAsia="Calibri" w:cs="Calibri"/>
           <w:color w:val="auto"/>
@@ -205,133 +357,118 @@
           <w:sz w:val="22"/>
           <w:shd w:val="clear" w:fill="auto"/>
         </w:rPr>
-        <w:t xml:space="preserve">G</w:t>
-      </w:r>
-      <w:r>
+      </w:pPr>
+    </w:p>
+    <w:p xmlns:wp14="http://schemas.microsoft.com/office/word/2010/wordml" wp14:textId="77777777">
+      <w:pPr>
+        <w:numPr>
+          <w:ilvl w:val="0"/>
+          <w:numId w:val="7"/>
+        </w:numPr>
+        <w:spacing w:before="0" w:after="160" w:line="259"/>
+        <w:ind w:left="720" w:right="0" w:hanging="360"/>
+        <w:jc w:val="left"/>
         <w:rPr>
           <w:rFonts w:ascii="Calibri" w:hAnsi="Calibri" w:eastAsia="Calibri" w:cs="Calibri"/>
           <w:color w:val="auto"/>
           <w:spacing w:val="0"/>
           <w:position w:val="0"/>
           <w:sz w:val="22"/>
+          <w:szCs w:val="22"/>
           <w:shd w:val="clear" w:fill="auto"/>
         </w:rPr>
-        <w:t xml:space="preserve">ọi dịch vụ:</w:t>
-      </w:r>
-    </w:p>
-    <w:p xmlns:wp14="http://schemas.microsoft.com/office/word/2010/wordml" wp14:textId="77777777">
-      <w:pPr>
-        <w:spacing w:before="0" w:after="160" w:line="259"/>
-        <w:ind w:left="0" w:right="0" w:firstLine="0"/>
-        <w:jc w:val="left"/>
+      </w:pPr>
+      <w:r>
         <w:rPr>
           <w:rFonts w:ascii="Calibri" w:hAnsi="Calibri" w:eastAsia="Calibri" w:cs="Calibri"/>
           <w:color w:val="auto"/>
           <w:spacing w:val="0"/>
           <w:position w:val="0"/>
           <w:sz w:val="22"/>
+          <w:szCs w:val="22"/>
           <w:shd w:val="clear" w:fill="auto"/>
         </w:rPr>
-      </w:pPr>
-      <w:r>
-        <w:object w:dxaOrig="13824" w:dyaOrig="9532" w14:anchorId="729266E4">
-          <v:rect xmlns:o="urn:schemas-microsoft-com:office:office" xmlns:v="urn:schemas-microsoft-com:vml" id="rectole0000000002" style="width:691.200000pt;height:476.600000pt" o:ole="" o:preferrelative="t">
-            <o:lock v:ext="edit"/>
-            <v:imagedata xmlns:r="http://schemas.openxmlformats.org/officeDocument/2006/relationships" o:title="" r:id="docRId5"/>
-          </v:rect>
-          <o:OLEObject xmlns:r="http://schemas.openxmlformats.org/officeDocument/2006/relationships" xmlns:o="urn:schemas-microsoft-com:office:office" Type="Embed" ProgID="StaticMetafile" ShapeID="rectole0000000002" DrawAspect="Content" ObjectID="0000000002" r:id="docRId4"/>
-        </w:object>
-      </w:r>
-    </w:p>
-    <w:p xmlns:wp14="http://schemas.microsoft.com/office/word/2010/wordml" wp14:textId="77777777">
-      <w:pPr>
-        <w:spacing w:before="0" w:after="160" w:line="259"/>
-        <w:ind w:left="0" w:right="0" w:firstLine="0"/>
-        <w:jc w:val="left"/>
+        <w:t xml:space="preserve">Tr</w:t>
+      </w:r>
+      <w:r>
         <w:rPr>
           <w:rFonts w:ascii="Calibri" w:hAnsi="Calibri" w:eastAsia="Calibri" w:cs="Calibri"/>
           <w:color w:val="auto"/>
           <w:spacing w:val="0"/>
           <w:position w:val="0"/>
           <w:sz w:val="22"/>
+          <w:szCs w:val="22"/>
           <w:shd w:val="clear" w:fill="auto"/>
         </w:rPr>
-      </w:pPr>
-    </w:p>
-    <w:p xmlns:wp14="http://schemas.microsoft.com/office/word/2010/wordml" wp14:textId="77777777">
-      <w:pPr>
-        <w:numPr>
-          <w:ilvl w:val="0"/>
-          <w:numId w:val="7"/>
-        </w:numPr>
-        <w:spacing w:before="0" w:after="160" w:line="259"/>
-        <w:ind w:left="720" w:right="0" w:hanging="360"/>
-        <w:jc w:val="left"/>
+        <w:t xml:space="preserve">ả ph</w:t>
+      </w:r>
+      <w:r>
         <w:rPr>
           <w:rFonts w:ascii="Calibri" w:hAnsi="Calibri" w:eastAsia="Calibri" w:cs="Calibri"/>
           <w:color w:val="auto"/>
           <w:spacing w:val="0"/>
           <w:position w:val="0"/>
           <w:sz w:val="22"/>
-          <w:shd w:val="clear" w:fill="auto"/>
-        </w:rPr>
-      </w:pPr>
-      <w:r>
-        <w:rPr>
-          <w:rFonts w:ascii="Calibri" w:hAnsi="Calibri" w:eastAsia="Calibri" w:cs="Calibri"/>
-          <w:color w:val="auto"/>
-          <w:spacing w:val="0"/>
-          <w:position w:val="0"/>
-          <w:sz w:val="22"/>
-          <w:shd w:val="clear" w:fill="auto"/>
-        </w:rPr>
-        <w:t xml:space="preserve">Tr</w:t>
-      </w:r>
-      <w:r>
-        <w:rPr>
-          <w:rFonts w:ascii="Calibri" w:hAnsi="Calibri" w:eastAsia="Calibri" w:cs="Calibri"/>
-          <w:color w:val="auto"/>
-          <w:spacing w:val="0"/>
-          <w:position w:val="0"/>
-          <w:sz w:val="22"/>
-          <w:shd w:val="clear" w:fill="auto"/>
-        </w:rPr>
-        <w:t xml:space="preserve">ả ph</w:t>
-      </w:r>
-      <w:r>
-        <w:rPr>
-          <w:rFonts w:ascii="Calibri" w:hAnsi="Calibri" w:eastAsia="Calibri" w:cs="Calibri"/>
-          <w:color w:val="auto"/>
-          <w:spacing w:val="0"/>
-          <w:position w:val="0"/>
-          <w:sz w:val="22"/>
+          <w:szCs w:val="22"/>
           <w:shd w:val="clear" w:fill="auto"/>
         </w:rPr>
         <w:t xml:space="preserve">òng:</w:t>
       </w:r>
     </w:p>
-    <w:p xmlns:wp14="http://schemas.microsoft.com/office/word/2010/wordml" wp14:textId="77777777">
-      <w:pPr>
-        <w:spacing w:before="0" w:after="160" w:line="259"/>
+    <w:p xmlns:wp14="http://schemas.microsoft.com/office/word/2010/wordml" wp14:textId="5BC36EB1">
+      <w:pPr>
+        <w:pStyle w:val="Normal"/>
+        <w:spacing w:before="0" w:after="160" w:line="259" w:lineRule="auto"/>
         <w:ind w:left="0" w:right="0" w:firstLine="0"/>
         <w:jc w:val="left"/>
         <w:rPr>
-          <w:rFonts w:ascii="Calibri" w:hAnsi="Calibri" w:eastAsia="Calibri" w:cs="Calibri"/>
-          <w:color w:val="auto"/>
           <w:spacing w:val="0"/>
           <w:position w:val="0"/>
-          <w:sz w:val="22"/>
           <w:shd w:val="clear" w:fill="auto"/>
         </w:rPr>
       </w:pPr>
       <w:r>
-        <w:object w:dxaOrig="13824" w:dyaOrig="9072" w14:anchorId="24F268FC">
-          <v:rect xmlns:o="urn:schemas-microsoft-com:office:office" xmlns:v="urn:schemas-microsoft-com:vml" id="rectole0000000003" style="width:691.200000pt;height:453.600000pt" o:ole="" o:preferrelative="t">
-            <o:lock v:ext="edit"/>
-            <v:imagedata xmlns:r="http://schemas.openxmlformats.org/officeDocument/2006/relationships" o:title="" r:id="docRId7"/>
-          </v:rect>
-          <o:OLEObject xmlns:r="http://schemas.openxmlformats.org/officeDocument/2006/relationships" xmlns:o="urn:schemas-microsoft-com:office:office" Type="Embed" ProgID="StaticMetafile" ShapeID="rectole0000000003" DrawAspect="Content" ObjectID="0000000003" r:id="docRId6"/>
-        </w:object>
+        <w:drawing>
+          <wp:inline xmlns:wp14="http://schemas.microsoft.com/office/word/2010/wordprocessingDrawing" wp14:editId="13F7983A" wp14:anchorId="5DA63EA6">
+            <wp:extent cx="4572000" cy="2838450"/>
+            <wp:effectExtent l="0" t="0" r="0" b="0"/>
+            <wp:docPr id="1350643302" name="" title=""/>
+            <wp:cNvGraphicFramePr>
+              <a:graphicFrameLocks noChangeAspect="1"/>
+            </wp:cNvGraphicFramePr>
+            <a:graphic>
+              <a:graphicData uri="http://schemas.openxmlformats.org/drawingml/2006/picture">
+                <pic:pic>
+                  <pic:nvPicPr>
+                    <pic:cNvPr id="0" name=""/>
+                    <pic:cNvPicPr/>
+                  </pic:nvPicPr>
+                  <pic:blipFill>
+                    <a:blip r:embed="Red3bc216f6be4747">
+                      <a:extLst>
+                        <a:ext xmlns:a="http://schemas.openxmlformats.org/drawingml/2006/main" uri="{28A0092B-C50C-407E-A947-70E740481C1C}">
+                          <a14:useLocalDpi val="0"/>
+                        </a:ext>
+                      </a:extLst>
+                    </a:blip>
+                    <a:stretch>
+                      <a:fillRect/>
+                    </a:stretch>
+                  </pic:blipFill>
+                  <pic:spPr>
+                    <a:xfrm>
+                      <a:off x="0" y="0"/>
+                      <a:ext cx="4572000" cy="2838450"/>
+                    </a:xfrm>
+                    <a:prstGeom prst="rect">
+                      <a:avLst/>
+                    </a:prstGeom>
+                  </pic:spPr>
+                </pic:pic>
+              </a:graphicData>
+            </a:graphic>
+          </wp:inline>
+        </w:drawing>
       </w:r>
     </w:p>
     <w:p xmlns:wp14="http://schemas.microsoft.com/office/word/2010/wordml" wp14:textId="77777777">
@@ -379,11 +516,24 @@
         <w:t xml:space="preserve">Thanh toán:</w:t>
       </w:r>
     </w:p>
+    <w:p xmlns:wp14="http://schemas.microsoft.com/office/word/2010/wordml" wp14:textId="0229F129">
+      <w:pPr>
+        <w:spacing w:before="0" w:after="160" w:line="259" w:lineRule="auto"/>
+        <w:ind w:left="0" w:right="0" w:firstLine="0"/>
+        <w:jc w:val="left"/>
+      </w:pPr>
+    </w:p>
     <w:p xmlns:wp14="http://schemas.microsoft.com/office/word/2010/wordml" wp14:textId="77777777">
       <w:pPr>
-        <w:spacing w:before="0" w:after="160" w:line="259" w:lineRule="auto"/>
-        <w:ind w:left="0" w:right="0" w:firstLine="0"/>
-        <w:jc w:val="left"/>
+        <w:pStyle w:val="ListParagraph"/>
+        <w:numPr>
+          <w:ilvl w:val="0"/>
+          <w:numId w:val="10"/>
+        </w:numPr>
+        <w:spacing w:before="0" w:after="160" w:line="259" w:lineRule="auto"/>
+        <w:ind w:right="0"/>
+        <w:jc w:val="left"/>
+        <w:rPr/>
       </w:pPr>
       <w:r>
         <w:object w:dxaOrig="12384" w:dyaOrig="13824" w14:anchorId="38630AF4">
@@ -395,24 +545,7 @@
         </w:object>
       </w:r>
     </w:p>
-    <w:p>
-      <w:pPr>
-        <w:pStyle w:val="ListParagraph"/>
-        <w:numPr>
-          <w:ilvl w:val="0"/>
-          <w:numId w:val="10"/>
-        </w:numPr>
-        <w:spacing w:before="0" w:after="160" w:line="259" w:lineRule="auto"/>
-        <w:ind w:right="0"/>
-        <w:jc w:val="left"/>
-        <w:rPr/>
-      </w:pPr>
-      <w:r>
-        <w:rPr/>
-        <w:t>Thêm khách hàng:</w:t>
-      </w:r>
-    </w:p>
-    <w:p>
+    <w:p xmlns:wp14="http://schemas.microsoft.com/office/word/2010/wordml" wp14:textId="22B3FE50">
       <w:pPr>
         <w:pStyle w:val="Normal"/>
         <w:spacing w:before="0" w:after="160" w:line="259" w:lineRule="auto"/>
@@ -421,7 +554,7 @@
       </w:pPr>
       <w:r>
         <w:drawing>
-          <wp:inline wp14:editId="3B092F0F" wp14:anchorId="2CA1F280">
+          <wp:inline xmlns:wp14="http://schemas.microsoft.com/office/word/2010/wordprocessingDrawing" wp14:editId="023BFCD8" wp14:anchorId="2CA1F280">
             <wp:extent cx="4572000" cy="2781300"/>
             <wp:effectExtent l="0" t="0" r="0" b="0"/>
             <wp:docPr id="298635840" name="" title=""/>
@@ -436,7 +569,7 @@
                     <pic:cNvPicPr/>
                   </pic:nvPicPr>
                   <pic:blipFill>
-                    <a:blip r:embed="R2217f1efeeb64c5c">
+                    <a:blip r:embed="Rf9a04495c2fb422a">
                       <a:extLst>
                         <a:ext xmlns:a="http://schemas.openxmlformats.org/drawingml/2006/main" uri="{28A0092B-C50C-407E-A947-70E740481C1C}">
                           <a14:useLocalDpi val="0"/>
@@ -463,7 +596,7 @@
         </w:drawing>
       </w:r>
     </w:p>
-    <w:p>
+    <w:p xmlns:wp14="http://schemas.microsoft.com/office/word/2010/wordml" wp14:textId="6102387F">
       <w:pPr>
         <w:pStyle w:val="Normal"/>
         <w:spacing w:before="0" w:after="160" w:line="259" w:lineRule="auto"/>
@@ -471,7 +604,7 @@
         <w:jc w:val="left"/>
       </w:pPr>
     </w:p>
-    <w:p>
+    <w:p xmlns:wp14="http://schemas.microsoft.com/office/word/2010/wordml" wp14:textId="058A6063">
       <w:pPr>
         <w:pStyle w:val="ListParagraph"/>
         <w:numPr>
@@ -488,7 +621,7 @@
         <w:t>Thêm loại phòng:</w:t>
       </w:r>
     </w:p>
-    <w:p>
+    <w:p xmlns:wp14="http://schemas.microsoft.com/office/word/2010/wordml" wp14:textId="0E63BF5D">
       <w:pPr>
         <w:pStyle w:val="Normal"/>
         <w:spacing w:before="0" w:after="160" w:line="259" w:lineRule="auto"/>
@@ -497,7 +630,7 @@
       </w:pPr>
       <w:r>
         <w:drawing>
-          <wp:inline wp14:editId="489E6F45" wp14:anchorId="0DDD48CA">
+          <wp:inline xmlns:wp14="http://schemas.microsoft.com/office/word/2010/wordprocessingDrawing" wp14:editId="562EB568" wp14:anchorId="0DDD48CA">
             <wp:extent cx="4572000" cy="2781300"/>
             <wp:effectExtent l="0" t="0" r="0" b="0"/>
             <wp:docPr id="234934644" name="" title=""/>
@@ -512,7 +645,7 @@
                     <pic:cNvPicPr/>
                   </pic:nvPicPr>
                   <pic:blipFill>
-                    <a:blip r:embed="R5718a85900a247ab">
+                    <a:blip r:embed="Rc0f70e9b80884cc3">
                       <a:extLst>
                         <a:ext xmlns:a="http://schemas.openxmlformats.org/drawingml/2006/main" uri="{28A0092B-C50C-407E-A947-70E740481C1C}">
                           <a14:useLocalDpi val="0"/>
@@ -539,7 +672,7 @@
         </w:drawing>
       </w:r>
     </w:p>
-    <w:p>
+    <w:p xmlns:wp14="http://schemas.microsoft.com/office/word/2010/wordml" wp14:textId="1A220BE8">
       <w:pPr>
         <w:pStyle w:val="Normal"/>
         <w:spacing w:before="0" w:after="160" w:line="259" w:lineRule="auto"/>
@@ -547,7 +680,7 @@
         <w:jc w:val="left"/>
       </w:pPr>
     </w:p>
-    <w:p>
+    <w:p xmlns:wp14="http://schemas.microsoft.com/office/word/2010/wordml" wp14:textId="5235DDDF">
       <w:pPr>
         <w:pStyle w:val="ListParagraph"/>
         <w:numPr>
@@ -564,7 +697,7 @@
         <w:t>Thêm phòng:</w:t>
       </w:r>
     </w:p>
-    <w:p>
+    <w:p xmlns:wp14="http://schemas.microsoft.com/office/word/2010/wordml" wp14:textId="7FD0DDFE">
       <w:pPr>
         <w:pStyle w:val="Normal"/>
         <w:spacing w:before="0" w:after="160" w:line="259" w:lineRule="auto"/>
@@ -573,7 +706,7 @@
       </w:pPr>
       <w:r>
         <w:drawing>
-          <wp:inline wp14:editId="36B7C437" wp14:anchorId="2A794D9F">
+          <wp:inline xmlns:wp14="http://schemas.microsoft.com/office/word/2010/wordprocessingDrawing" wp14:editId="5430A393" wp14:anchorId="2A794D9F">
             <wp:extent cx="4572000" cy="2781300"/>
             <wp:effectExtent l="0" t="0" r="0" b="0"/>
             <wp:docPr id="723034932" name="" title=""/>
@@ -588,7 +721,7 @@
                     <pic:cNvPicPr/>
                   </pic:nvPicPr>
                   <pic:blipFill>
-                    <a:blip r:embed="Rdcf89b513d7c4ed6">
+                    <a:blip r:embed="Rb49fd4dc59784adc">
                       <a:extLst>
                         <a:ext xmlns:a="http://schemas.openxmlformats.org/drawingml/2006/main" uri="{28A0092B-C50C-407E-A947-70E740481C1C}">
                           <a14:useLocalDpi val="0"/>
@@ -615,7 +748,7 @@
         </w:drawing>
       </w:r>
     </w:p>
-    <w:p>
+    <w:p xmlns:wp14="http://schemas.microsoft.com/office/word/2010/wordml" wp14:textId="1D8F9973">
       <w:pPr>
         <w:pStyle w:val="Normal"/>
         <w:spacing w:before="0" w:after="160" w:line="259" w:lineRule="auto"/>
@@ -623,7 +756,7 @@
         <w:jc w:val="left"/>
       </w:pPr>
     </w:p>
-    <w:p>
+    <w:p xmlns:wp14="http://schemas.microsoft.com/office/word/2010/wordml" wp14:textId="5759578B">
       <w:pPr>
         <w:pStyle w:val="ListParagraph"/>
         <w:numPr>
@@ -640,7 +773,7 @@
         <w:t>Thêm dịch vụ:</w:t>
       </w:r>
     </w:p>
-    <w:p>
+    <w:p xmlns:wp14="http://schemas.microsoft.com/office/word/2010/wordml" wp14:textId="07B12AD4">
       <w:pPr>
         <w:pStyle w:val="Normal"/>
         <w:spacing w:before="0" w:after="160" w:line="259" w:lineRule="auto"/>
@@ -649,7 +782,7 @@
       </w:pPr>
       <w:r>
         <w:drawing>
-          <wp:inline wp14:editId="76B895AD" wp14:anchorId="16954D04">
+          <wp:inline xmlns:wp14="http://schemas.microsoft.com/office/word/2010/wordprocessingDrawing" wp14:editId="45CA8D4F" wp14:anchorId="16954D04">
             <wp:extent cx="4572000" cy="2781300"/>
             <wp:effectExtent l="0" t="0" r="0" b="0"/>
             <wp:docPr id="128356752" name="" title=""/>
@@ -664,7 +797,7 @@
                     <pic:cNvPicPr/>
                   </pic:nvPicPr>
                   <pic:blipFill>
-                    <a:blip r:embed="Rb7de70857423468f">
+                    <a:blip r:embed="Rb0e255c676324297">
                       <a:extLst>
                         <a:ext xmlns:a="http://schemas.openxmlformats.org/drawingml/2006/main" uri="{28A0092B-C50C-407E-A947-70E740481C1C}">
                           <a14:useLocalDpi val="0"/>
@@ -691,7 +824,7 @@
         </w:drawing>
       </w:r>
     </w:p>
-    <w:p>
+    <w:p xmlns:wp14="http://schemas.microsoft.com/office/word/2010/wordml" wp14:textId="76DA8ABF">
       <w:pPr>
         <w:pStyle w:val="Normal"/>
         <w:spacing w:before="0" w:after="160" w:line="259" w:lineRule="auto"/>
@@ -699,7 +832,7 @@
         <w:jc w:val="left"/>
       </w:pPr>
     </w:p>
-    <w:p>
+    <w:p xmlns:wp14="http://schemas.microsoft.com/office/word/2010/wordml" wp14:textId="2F9A8394">
       <w:pPr>
         <w:pStyle w:val="ListParagraph"/>
         <w:numPr>
@@ -716,7 +849,7 @@
         <w:t>Thêm nhân viên:</w:t>
       </w:r>
     </w:p>
-    <w:p>
+    <w:p xmlns:wp14="http://schemas.microsoft.com/office/word/2010/wordml" wp14:textId="1072F588">
       <w:pPr>
         <w:pStyle w:val="Normal"/>
         <w:spacing w:before="0" w:after="160" w:line="259" w:lineRule="auto"/>
@@ -725,7 +858,7 @@
       </w:pPr>
       <w:r>
         <w:drawing>
-          <wp:inline wp14:editId="0B3788E3" wp14:anchorId="21709245">
+          <wp:inline xmlns:wp14="http://schemas.microsoft.com/office/word/2010/wordprocessingDrawing" wp14:editId="26FFB48B" wp14:anchorId="21709245">
             <wp:extent cx="4572000" cy="2781300"/>
             <wp:effectExtent l="0" t="0" r="0" b="0"/>
             <wp:docPr id="1675782635" name="" title=""/>
@@ -740,7 +873,7 @@
                     <pic:cNvPicPr/>
                   </pic:nvPicPr>
                   <pic:blipFill>
-                    <a:blip r:embed="R9684d86a924f41b4">
+                    <a:blip r:embed="R8df15bcd954c4344">
                       <a:extLst>
                         <a:ext xmlns:a="http://schemas.openxmlformats.org/drawingml/2006/main" uri="{28A0092B-C50C-407E-A947-70E740481C1C}">
                           <a14:useLocalDpi val="0"/>
@@ -767,7 +900,7 @@
         </w:drawing>
       </w:r>
     </w:p>
-    <w:p>
+    <w:p xmlns:wp14="http://schemas.microsoft.com/office/word/2010/wordml" wp14:textId="0254C0BD">
       <w:pPr>
         <w:pStyle w:val="Normal"/>
         <w:spacing w:before="0" w:after="160" w:line="259" w:lineRule="auto"/>
@@ -775,7 +908,7 @@
         <w:jc w:val="left"/>
       </w:pPr>
     </w:p>
-    <w:p>
+    <w:p xmlns:wp14="http://schemas.microsoft.com/office/word/2010/wordml" wp14:textId="747680D7">
       <w:pPr>
         <w:pStyle w:val="Normal"/>
         <w:spacing w:before="0" w:after="160" w:line="259" w:lineRule="auto"/>
@@ -783,7 +916,7 @@
         <w:jc w:val="left"/>
       </w:pPr>
     </w:p>
-    <w:p>
+    <w:p xmlns:wp14="http://schemas.microsoft.com/office/word/2010/wordml" wp14:textId="1BDC8E72">
       <w:pPr>
         <w:pStyle w:val="ListParagraph"/>
         <w:numPr>
@@ -800,7 +933,7 @@
         <w:t>Sửa thông tin Khách hàng:</w:t>
       </w:r>
     </w:p>
-    <w:p>
+    <w:p xmlns:wp14="http://schemas.microsoft.com/office/word/2010/wordml" wp14:textId="666E6A19">
       <w:pPr>
         <w:pStyle w:val="Normal"/>
         <w:spacing w:before="0" w:after="160" w:line="259" w:lineRule="auto"/>
@@ -809,7 +942,7 @@
       </w:pPr>
       <w:r>
         <w:drawing>
-          <wp:inline wp14:editId="68E6ABE5" wp14:anchorId="7C9B1298">
+          <wp:inline xmlns:wp14="http://schemas.microsoft.com/office/word/2010/wordprocessingDrawing" wp14:editId="0A615533" wp14:anchorId="7C9B1298">
             <wp:extent cx="4572000" cy="2809875"/>
             <wp:effectExtent l="0" t="0" r="0" b="0"/>
             <wp:docPr id="353294395" name="" title=""/>
@@ -824,7 +957,7 @@
                     <pic:cNvPicPr/>
                   </pic:nvPicPr>
                   <pic:blipFill>
-                    <a:blip r:embed="Ra0591ebbeeee49fb">
+                    <a:blip r:embed="R41fa70f05ce041e4">
                       <a:extLst>
                         <a:ext xmlns:a="http://schemas.openxmlformats.org/drawingml/2006/main" uri="{28A0092B-C50C-407E-A947-70E740481C1C}">
                           <a14:useLocalDpi val="0"/>
@@ -851,7 +984,7 @@
         </w:drawing>
       </w:r>
     </w:p>
-    <w:p>
+    <w:p xmlns:wp14="http://schemas.microsoft.com/office/word/2010/wordml" wp14:textId="570D206C">
       <w:pPr>
         <w:pStyle w:val="Normal"/>
         <w:spacing w:before="0" w:after="160" w:line="259" w:lineRule="auto"/>
@@ -859,7 +992,7 @@
         <w:jc w:val="left"/>
       </w:pPr>
     </w:p>
-    <w:p>
+    <w:p xmlns:wp14="http://schemas.microsoft.com/office/word/2010/wordml" wp14:textId="0AD6FD8F">
       <w:pPr>
         <w:pStyle w:val="ListParagraph"/>
         <w:numPr>
@@ -876,7 +1009,7 @@
         <w:t>Sửa thông tin loại phòng:</w:t>
       </w:r>
     </w:p>
-    <w:p>
+    <w:p xmlns:wp14="http://schemas.microsoft.com/office/word/2010/wordml" wp14:textId="1FFBFE72">
       <w:pPr>
         <w:pStyle w:val="Normal"/>
         <w:spacing w:before="0" w:after="160" w:line="259" w:lineRule="auto"/>
@@ -885,7 +1018,7 @@
       </w:pPr>
       <w:r>
         <w:drawing>
-          <wp:inline wp14:editId="6956CAA8" wp14:anchorId="71D2B3E4">
+          <wp:inline xmlns:wp14="http://schemas.microsoft.com/office/word/2010/wordprocessingDrawing" wp14:editId="4485C5CD" wp14:anchorId="71D2B3E4">
             <wp:extent cx="4572000" cy="2809875"/>
             <wp:effectExtent l="0" t="0" r="0" b="0"/>
             <wp:docPr id="1168234110" name="" title=""/>
@@ -900,7 +1033,7 @@
                     <pic:cNvPicPr/>
                   </pic:nvPicPr>
                   <pic:blipFill>
-                    <a:blip r:embed="R216883e2b5df401c">
+                    <a:blip r:embed="R1a666168d77842ba">
                       <a:extLst>
                         <a:ext xmlns:a="http://schemas.openxmlformats.org/drawingml/2006/main" uri="{28A0092B-C50C-407E-A947-70E740481C1C}">
                           <a14:useLocalDpi val="0"/>
@@ -927,7 +1060,7 @@
         </w:drawing>
       </w:r>
     </w:p>
-    <w:p>
+    <w:p xmlns:wp14="http://schemas.microsoft.com/office/word/2010/wordml" wp14:textId="6E747B0D">
       <w:pPr>
         <w:pStyle w:val="Normal"/>
         <w:spacing w:before="0" w:after="160" w:line="259" w:lineRule="auto"/>
@@ -935,7 +1068,7 @@
         <w:jc w:val="left"/>
       </w:pPr>
     </w:p>
-    <w:p>
+    <w:p xmlns:wp14="http://schemas.microsoft.com/office/word/2010/wordml" wp14:textId="5C78F82B">
       <w:pPr>
         <w:pStyle w:val="ListParagraph"/>
         <w:numPr>
@@ -952,7 +1085,7 @@
         <w:t>Sửa thông tin phòng:</w:t>
       </w:r>
     </w:p>
-    <w:p>
+    <w:p xmlns:wp14="http://schemas.microsoft.com/office/word/2010/wordml" wp14:textId="279E5B57">
       <w:pPr>
         <w:pStyle w:val="Normal"/>
         <w:spacing w:before="0" w:after="160" w:line="259" w:lineRule="auto"/>
@@ -961,7 +1094,7 @@
       </w:pPr>
       <w:r>
         <w:drawing>
-          <wp:inline wp14:editId="1FCA5CA6" wp14:anchorId="6C765E7A">
+          <wp:inline xmlns:wp14="http://schemas.microsoft.com/office/word/2010/wordprocessingDrawing" wp14:editId="78C622FA" wp14:anchorId="6C765E7A">
             <wp:extent cx="4572000" cy="2809875"/>
             <wp:effectExtent l="0" t="0" r="0" b="0"/>
             <wp:docPr id="1197035685" name="" title=""/>
@@ -976,7 +1109,7 @@
                     <pic:cNvPicPr/>
                   </pic:nvPicPr>
                   <pic:blipFill>
-                    <a:blip r:embed="R03e9617cecb34d71">
+                    <a:blip r:embed="R68da7b86e6834298">
                       <a:extLst>
                         <a:ext xmlns:a="http://schemas.openxmlformats.org/drawingml/2006/main" uri="{28A0092B-C50C-407E-A947-70E740481C1C}">
                           <a14:useLocalDpi val="0"/>
@@ -1003,7 +1136,7 @@
         </w:drawing>
       </w:r>
     </w:p>
-    <w:p>
+    <w:p xmlns:wp14="http://schemas.microsoft.com/office/word/2010/wordml" wp14:textId="174127E0">
       <w:pPr>
         <w:pStyle w:val="Normal"/>
         <w:spacing w:before="0" w:after="160" w:line="259" w:lineRule="auto"/>
@@ -1011,7 +1144,7 @@
         <w:jc w:val="left"/>
       </w:pPr>
     </w:p>
-    <w:p>
+    <w:p xmlns:wp14="http://schemas.microsoft.com/office/word/2010/wordml" wp14:textId="2999F28B">
       <w:pPr>
         <w:pStyle w:val="ListParagraph"/>
         <w:numPr>
@@ -1028,7 +1161,7 @@
         <w:t>Sửa thông tin dịch vụ:</w:t>
       </w:r>
     </w:p>
-    <w:p>
+    <w:p xmlns:wp14="http://schemas.microsoft.com/office/word/2010/wordml" wp14:textId="111FBD1E">
       <w:pPr>
         <w:pStyle w:val="Normal"/>
         <w:spacing w:before="0" w:after="160" w:line="259" w:lineRule="auto"/>
@@ -1037,7 +1170,7 @@
       </w:pPr>
       <w:r>
         <w:drawing>
-          <wp:inline wp14:editId="7E742598" wp14:anchorId="734CFF63">
+          <wp:inline xmlns:wp14="http://schemas.microsoft.com/office/word/2010/wordprocessingDrawing" wp14:editId="68E6E0F8" wp14:anchorId="734CFF63">
             <wp:extent cx="4572000" cy="2809875"/>
             <wp:effectExtent l="0" t="0" r="0" b="0"/>
             <wp:docPr id="2040111428" name="" title=""/>
@@ -1052,7 +1185,7 @@
                     <pic:cNvPicPr/>
                   </pic:nvPicPr>
                   <pic:blipFill>
-                    <a:blip r:embed="R599327e31f694d25">
+                    <a:blip r:embed="R53da2ddbbdc44917">
                       <a:extLst>
                         <a:ext xmlns:a="http://schemas.openxmlformats.org/drawingml/2006/main" uri="{28A0092B-C50C-407E-A947-70E740481C1C}">
                           <a14:useLocalDpi val="0"/>
@@ -1079,7 +1212,7 @@
         </w:drawing>
       </w:r>
     </w:p>
-    <w:p>
+    <w:p xmlns:wp14="http://schemas.microsoft.com/office/word/2010/wordml" wp14:textId="3D5E7444">
       <w:pPr>
         <w:pStyle w:val="Normal"/>
         <w:spacing w:before="0" w:after="160" w:line="259" w:lineRule="auto"/>
@@ -1087,7 +1220,7 @@
         <w:jc w:val="left"/>
       </w:pPr>
     </w:p>
-    <w:p>
+    <w:p xmlns:wp14="http://schemas.microsoft.com/office/word/2010/wordml" wp14:textId="5935BAD8">
       <w:pPr>
         <w:pStyle w:val="ListParagraph"/>
         <w:numPr>
@@ -1104,7 +1237,7 @@
         <w:t>Sửa thông tin nhân viên:</w:t>
       </w:r>
     </w:p>
-    <w:p>
+    <w:p xmlns:wp14="http://schemas.microsoft.com/office/word/2010/wordml" wp14:textId="5AE500BC">
       <w:pPr>
         <w:pStyle w:val="Normal"/>
         <w:spacing w:before="0" w:after="160" w:line="259" w:lineRule="auto"/>
@@ -1113,7 +1246,7 @@
       </w:pPr>
       <w:r>
         <w:drawing>
-          <wp:inline wp14:editId="4B76B64A" wp14:anchorId="110A1422">
+          <wp:inline xmlns:wp14="http://schemas.microsoft.com/office/word/2010/wordprocessingDrawing" wp14:editId="3D9F3ED7" wp14:anchorId="110A1422">
             <wp:extent cx="4572000" cy="2809875"/>
             <wp:effectExtent l="0" t="0" r="0" b="0"/>
             <wp:docPr id="454368102" name="" title=""/>
@@ -1128,7 +1261,7 @@
                     <pic:cNvPicPr/>
                   </pic:nvPicPr>
                   <pic:blipFill>
-                    <a:blip r:embed="Rcbeb1553acbc49e0">
+                    <a:blip r:embed="R06e81df2e4c14b8e">
                       <a:extLst>
                         <a:ext xmlns:a="http://schemas.openxmlformats.org/drawingml/2006/main" uri="{28A0092B-C50C-407E-A947-70E740481C1C}">
                           <a14:useLocalDpi val="0"/>
@@ -1155,7 +1288,7 @@
         </w:drawing>
       </w:r>
     </w:p>
-    <w:p>
+    <w:p xmlns:wp14="http://schemas.microsoft.com/office/word/2010/wordml" wp14:textId="72C13D16">
       <w:pPr>
         <w:pStyle w:val="Normal"/>
         <w:spacing w:before="0" w:after="160" w:line="259" w:lineRule="auto"/>
@@ -1163,7 +1296,7 @@
         <w:jc w:val="left"/>
       </w:pPr>
     </w:p>
-    <w:p>
+    <w:p xmlns:wp14="http://schemas.microsoft.com/office/word/2010/wordml" wp14:textId="275EFD28">
       <w:pPr>
         <w:pStyle w:val="ListParagraph"/>
         <w:numPr>
@@ -1180,7 +1313,7 @@
         <w:t>Xóa khách hàng:</w:t>
       </w:r>
     </w:p>
-    <w:p>
+    <w:p xmlns:wp14="http://schemas.microsoft.com/office/word/2010/wordml" wp14:textId="752CB7E9">
       <w:pPr>
         <w:pStyle w:val="Normal"/>
         <w:spacing w:before="0" w:after="160" w:line="259" w:lineRule="auto"/>
@@ -1189,7 +1322,7 @@
       </w:pPr>
       <w:r>
         <w:drawing>
-          <wp:inline wp14:editId="0C7EA785" wp14:anchorId="5FEED976">
+          <wp:inline xmlns:wp14="http://schemas.microsoft.com/office/word/2010/wordprocessingDrawing" wp14:editId="79A4C54C" wp14:anchorId="5FEED976">
             <wp:extent cx="4572000" cy="2867025"/>
             <wp:effectExtent l="0" t="0" r="0" b="0"/>
             <wp:docPr id="32181699" name="" title=""/>
@@ -1204,7 +1337,7 @@
                     <pic:cNvPicPr/>
                   </pic:nvPicPr>
                   <pic:blipFill>
-                    <a:blip r:embed="Rda9848bb84a94045">
+                    <a:blip r:embed="R3b6767b476ca4985">
                       <a:extLst>
                         <a:ext xmlns:a="http://schemas.openxmlformats.org/drawingml/2006/main" uri="{28A0092B-C50C-407E-A947-70E740481C1C}">
                           <a14:useLocalDpi val="0"/>
@@ -1231,7 +1364,7 @@
         </w:drawing>
       </w:r>
     </w:p>
-    <w:p>
+    <w:p xmlns:wp14="http://schemas.microsoft.com/office/word/2010/wordml" wp14:textId="7C9F9717">
       <w:pPr>
         <w:pStyle w:val="Normal"/>
         <w:spacing w:before="0" w:after="160" w:line="259" w:lineRule="auto"/>
@@ -1239,7 +1372,7 @@
         <w:jc w:val="left"/>
       </w:pPr>
     </w:p>
-    <w:p>
+    <w:p xmlns:wp14="http://schemas.microsoft.com/office/word/2010/wordml" wp14:textId="4557F784">
       <w:pPr>
         <w:pStyle w:val="ListParagraph"/>
         <w:numPr>
@@ -1256,7 +1389,7 @@
         <w:t>Xóa loại phòng:</w:t>
       </w:r>
     </w:p>
-    <w:p>
+    <w:p xmlns:wp14="http://schemas.microsoft.com/office/word/2010/wordml" wp14:textId="09A083C5">
       <w:pPr>
         <w:pStyle w:val="Normal"/>
         <w:spacing w:before="0" w:after="160" w:line="259" w:lineRule="auto"/>
@@ -1265,7 +1398,7 @@
       </w:pPr>
       <w:r>
         <w:drawing>
-          <wp:inline wp14:editId="59A735C9" wp14:anchorId="449D0BAC">
+          <wp:inline xmlns:wp14="http://schemas.microsoft.com/office/word/2010/wordprocessingDrawing" wp14:editId="4F1ABEB8" wp14:anchorId="449D0BAC">
             <wp:extent cx="4572000" cy="2867025"/>
             <wp:effectExtent l="0" t="0" r="0" b="0"/>
             <wp:docPr id="931114265" name="" title=""/>
@@ -1280,7 +1413,7 @@
                     <pic:cNvPicPr/>
                   </pic:nvPicPr>
                   <pic:blipFill>
-                    <a:blip r:embed="Ra7f99235850a4fe3">
+                    <a:blip r:embed="Raca663ab619e426e">
                       <a:extLst>
                         <a:ext xmlns:a="http://schemas.openxmlformats.org/drawingml/2006/main" uri="{28A0092B-C50C-407E-A947-70E740481C1C}">
                           <a14:useLocalDpi val="0"/>
@@ -1307,7 +1440,7 @@
         </w:drawing>
       </w:r>
     </w:p>
-    <w:p>
+    <w:p xmlns:wp14="http://schemas.microsoft.com/office/word/2010/wordml" wp14:textId="4D9A2D2A">
       <w:pPr>
         <w:pStyle w:val="Normal"/>
         <w:spacing w:before="0" w:after="160" w:line="259" w:lineRule="auto"/>
@@ -1315,7 +1448,7 @@
         <w:jc w:val="left"/>
       </w:pPr>
     </w:p>
-    <w:p>
+    <w:p xmlns:wp14="http://schemas.microsoft.com/office/word/2010/wordml" wp14:textId="2139A598">
       <w:pPr>
         <w:pStyle w:val="ListParagraph"/>
         <w:numPr>
@@ -1332,7 +1465,7 @@
         <w:t>Xóa phòng:</w:t>
       </w:r>
     </w:p>
-    <w:p>
+    <w:p xmlns:wp14="http://schemas.microsoft.com/office/word/2010/wordml" wp14:textId="1A243756">
       <w:pPr>
         <w:pStyle w:val="Normal"/>
         <w:spacing w:before="0" w:after="160" w:line="259" w:lineRule="auto"/>
@@ -1341,7 +1474,7 @@
       </w:pPr>
       <w:r>
         <w:drawing>
-          <wp:inline wp14:editId="59668ADD" wp14:anchorId="4CFFE657">
+          <wp:inline xmlns:wp14="http://schemas.microsoft.com/office/word/2010/wordprocessingDrawing" wp14:editId="5B181D29" wp14:anchorId="4CFFE657">
             <wp:extent cx="4572000" cy="2867025"/>
             <wp:effectExtent l="0" t="0" r="0" b="0"/>
             <wp:docPr id="1506631982" name="" title=""/>
@@ -1356,7 +1489,7 @@
                     <pic:cNvPicPr/>
                   </pic:nvPicPr>
                   <pic:blipFill>
-                    <a:blip r:embed="R08c72d4fc20f439a">
+                    <a:blip r:embed="R46cc781b32ed49fd">
                       <a:extLst>
                         <a:ext xmlns:a="http://schemas.openxmlformats.org/drawingml/2006/main" uri="{28A0092B-C50C-407E-A947-70E740481C1C}">
                           <a14:useLocalDpi val="0"/>
@@ -1383,7 +1516,7 @@
         </w:drawing>
       </w:r>
     </w:p>
-    <w:p>
+    <w:p xmlns:wp14="http://schemas.microsoft.com/office/word/2010/wordml" wp14:textId="6A13638E">
       <w:pPr>
         <w:pStyle w:val="Normal"/>
         <w:spacing w:before="0" w:after="160" w:line="259" w:lineRule="auto"/>
@@ -1391,7 +1524,7 @@
         <w:jc w:val="left"/>
       </w:pPr>
     </w:p>
-    <w:p>
+    <w:p xmlns:wp14="http://schemas.microsoft.com/office/word/2010/wordml" wp14:textId="28BC796C">
       <w:pPr>
         <w:pStyle w:val="ListParagraph"/>
         <w:numPr>
@@ -1408,7 +1541,7 @@
         <w:t>Xóa dịch vụ:</w:t>
       </w:r>
     </w:p>
-    <w:p>
+    <w:p xmlns:wp14="http://schemas.microsoft.com/office/word/2010/wordml" wp14:textId="4206EDEE">
       <w:pPr>
         <w:pStyle w:val="Normal"/>
         <w:spacing w:before="0" w:after="160" w:line="259" w:lineRule="auto"/>
@@ -1417,7 +1550,7 @@
       </w:pPr>
       <w:r>
         <w:drawing>
-          <wp:inline wp14:editId="3644F195" wp14:anchorId="4EB83C1A">
+          <wp:inline xmlns:wp14="http://schemas.microsoft.com/office/word/2010/wordprocessingDrawing" wp14:editId="031E252F" wp14:anchorId="4EB83C1A">
             <wp:extent cx="4572000" cy="2867025"/>
             <wp:effectExtent l="0" t="0" r="0" b="0"/>
             <wp:docPr id="47737004" name="" title=""/>
@@ -1432,7 +1565,7 @@
                     <pic:cNvPicPr/>
                   </pic:nvPicPr>
                   <pic:blipFill>
-                    <a:blip r:embed="Rcf4d999f5dc74e85">
+                    <a:blip r:embed="R08a8ee5e98a4496c">
                       <a:extLst>
                         <a:ext xmlns:a="http://schemas.openxmlformats.org/drawingml/2006/main" uri="{28A0092B-C50C-407E-A947-70E740481C1C}">
                           <a14:useLocalDpi val="0"/>
@@ -1459,7 +1592,7 @@
         </w:drawing>
       </w:r>
     </w:p>
-    <w:p>
+    <w:p xmlns:wp14="http://schemas.microsoft.com/office/word/2010/wordml" wp14:textId="3F762333">
       <w:pPr>
         <w:pStyle w:val="Normal"/>
         <w:spacing w:before="0" w:after="160" w:line="259" w:lineRule="auto"/>
@@ -1467,7 +1600,7 @@
         <w:jc w:val="left"/>
       </w:pPr>
     </w:p>
-    <w:p>
+    <w:p xmlns:wp14="http://schemas.microsoft.com/office/word/2010/wordml" wp14:textId="55FF8172">
       <w:pPr>
         <w:pStyle w:val="ListParagraph"/>
         <w:numPr>
@@ -1484,7 +1617,7 @@
         <w:t>Xóa nhân viên:</w:t>
       </w:r>
     </w:p>
-    <w:p>
+    <w:p xmlns:wp14="http://schemas.microsoft.com/office/word/2010/wordml" wp14:textId="33769FE4">
       <w:pPr>
         <w:pStyle w:val="Normal"/>
         <w:spacing w:before="0" w:after="160" w:line="259" w:lineRule="auto"/>
@@ -1493,7 +1626,7 @@
       </w:pPr>
       <w:r>
         <w:drawing>
-          <wp:inline wp14:editId="41B186CC" wp14:anchorId="60CBA1DC">
+          <wp:inline xmlns:wp14="http://schemas.microsoft.com/office/word/2010/wordprocessingDrawing" wp14:editId="48426DFB" wp14:anchorId="60CBA1DC">
             <wp:extent cx="4572000" cy="2867025"/>
             <wp:effectExtent l="0" t="0" r="0" b="0"/>
             <wp:docPr id="719185192" name="" title=""/>
@@ -1508,7 +1641,7 @@
                     <pic:cNvPicPr/>
                   </pic:nvPicPr>
                   <pic:blipFill>
-                    <a:blip r:embed="R7de28ad3006a45d7">
+                    <a:blip r:embed="R4e4d73365dfd40b5">
                       <a:extLst>
                         <a:ext xmlns:a="http://schemas.openxmlformats.org/drawingml/2006/main" uri="{28A0092B-C50C-407E-A947-70E740481C1C}">
                           <a14:useLocalDpi val="0"/>
@@ -1535,7 +1668,7 @@
         </w:drawing>
       </w:r>
     </w:p>
-    <w:p>
+    <w:p xmlns:wp14="http://schemas.microsoft.com/office/word/2010/wordml" wp14:textId="63C15409">
       <w:pPr>
         <w:pStyle w:val="Normal"/>
         <w:spacing w:before="0" w:after="160" w:line="259" w:lineRule="auto"/>
@@ -1543,7 +1676,7 @@
         <w:jc w:val="left"/>
       </w:pPr>
     </w:p>
-    <w:p>
+    <w:p xmlns:wp14="http://schemas.microsoft.com/office/word/2010/wordml" wp14:textId="6DC66846">
       <w:pPr>
         <w:pStyle w:val="ListParagraph"/>
         <w:numPr>
@@ -1560,7 +1693,7 @@
         <w:t>Tìm kiếm khách hàng:</w:t>
       </w:r>
     </w:p>
-    <w:p>
+    <w:p xmlns:wp14="http://schemas.microsoft.com/office/word/2010/wordml" wp14:textId="0DBF2AE7">
       <w:pPr>
         <w:pStyle w:val="Normal"/>
         <w:spacing w:before="0" w:after="160" w:line="259" w:lineRule="auto"/>
@@ -1569,7 +1702,7 @@
       </w:pPr>
       <w:r>
         <w:drawing>
-          <wp:inline wp14:editId="7377EB24" wp14:anchorId="3EDCE7FC">
+          <wp:inline xmlns:wp14="http://schemas.microsoft.com/office/word/2010/wordprocessingDrawing" wp14:editId="73C239B3" wp14:anchorId="3EDCE7FC">
             <wp:extent cx="4572000" cy="3467100"/>
             <wp:effectExtent l="0" t="0" r="0" b="0"/>
             <wp:docPr id="1210564285" name="" title=""/>
@@ -1584,7 +1717,7 @@
                     <pic:cNvPicPr/>
                   </pic:nvPicPr>
                   <pic:blipFill>
-                    <a:blip r:embed="Rafc76625a2234bc2">
+                    <a:blip r:embed="R606b378d99324f24">
                       <a:extLst>
                         <a:ext xmlns:a="http://schemas.openxmlformats.org/drawingml/2006/main" uri="{28A0092B-C50C-407E-A947-70E740481C1C}">
                           <a14:useLocalDpi val="0"/>
@@ -1611,7 +1744,7 @@
         </w:drawing>
       </w:r>
     </w:p>
-    <w:p>
+    <w:p xmlns:wp14="http://schemas.microsoft.com/office/word/2010/wordml" wp14:textId="604F8F99">
       <w:pPr>
         <w:pStyle w:val="Normal"/>
         <w:spacing w:before="0" w:after="160" w:line="259" w:lineRule="auto"/>
@@ -1619,7 +1752,7 @@
         <w:jc w:val="left"/>
       </w:pPr>
     </w:p>
-    <w:p>
+    <w:p xmlns:wp14="http://schemas.microsoft.com/office/word/2010/wordml" wp14:textId="1AA7E312">
       <w:pPr>
         <w:pStyle w:val="ListParagraph"/>
         <w:numPr>
@@ -1636,7 +1769,7 @@
         <w:t>Tìm kiếm loại phòng:</w:t>
       </w:r>
     </w:p>
-    <w:p>
+    <w:p xmlns:wp14="http://schemas.microsoft.com/office/word/2010/wordml" wp14:textId="0FE3CF82">
       <w:pPr>
         <w:pStyle w:val="Normal"/>
         <w:spacing w:before="0" w:after="160" w:line="259" w:lineRule="auto"/>
@@ -1645,7 +1778,7 @@
       </w:pPr>
       <w:r>
         <w:drawing>
-          <wp:inline wp14:editId="27B2ABE9" wp14:anchorId="7517C3F0">
+          <wp:inline xmlns:wp14="http://schemas.microsoft.com/office/word/2010/wordprocessingDrawing" wp14:editId="42A60E30" wp14:anchorId="7517C3F0">
             <wp:extent cx="4572000" cy="3476625"/>
             <wp:effectExtent l="0" t="0" r="0" b="0"/>
             <wp:docPr id="2023055828" name="" title=""/>
@@ -1660,7 +1793,7 @@
                     <pic:cNvPicPr/>
                   </pic:nvPicPr>
                   <pic:blipFill>
-                    <a:blip r:embed="R3f9175e958e84b68">
+                    <a:blip r:embed="R5bbf23a1bc2647a3">
                       <a:extLst>
                         <a:ext xmlns:a="http://schemas.openxmlformats.org/drawingml/2006/main" uri="{28A0092B-C50C-407E-A947-70E740481C1C}">
                           <a14:useLocalDpi val="0"/>
@@ -1687,7 +1820,7 @@
         </w:drawing>
       </w:r>
     </w:p>
-    <w:p>
+    <w:p xmlns:wp14="http://schemas.microsoft.com/office/word/2010/wordml" wp14:textId="0B34407F">
       <w:pPr>
         <w:pStyle w:val="Normal"/>
         <w:spacing w:before="0" w:after="160" w:line="259" w:lineRule="auto"/>
@@ -1695,7 +1828,7 @@
         <w:jc w:val="left"/>
       </w:pPr>
     </w:p>
-    <w:p>
+    <w:p xmlns:wp14="http://schemas.microsoft.com/office/word/2010/wordml" wp14:textId="287FA492">
       <w:pPr>
         <w:pStyle w:val="ListParagraph"/>
         <w:numPr>
@@ -1712,7 +1845,7 @@
         <w:t>Tìm kiếm phòng:</w:t>
       </w:r>
     </w:p>
-    <w:p>
+    <w:p xmlns:wp14="http://schemas.microsoft.com/office/word/2010/wordml" wp14:textId="5F97B2F1">
       <w:pPr>
         <w:pStyle w:val="Normal"/>
         <w:spacing w:before="0" w:after="160" w:line="259" w:lineRule="auto"/>
@@ -1721,7 +1854,7 @@
       </w:pPr>
       <w:r>
         <w:drawing>
-          <wp:inline wp14:editId="499C7E51" wp14:anchorId="2955FBDF">
+          <wp:inline xmlns:wp14="http://schemas.microsoft.com/office/word/2010/wordprocessingDrawing" wp14:editId="1B83415B" wp14:anchorId="2955FBDF">
             <wp:extent cx="4572000" cy="3467100"/>
             <wp:effectExtent l="0" t="0" r="0" b="0"/>
             <wp:docPr id="77436653" name="" title=""/>
@@ -1736,7 +1869,7 @@
                     <pic:cNvPicPr/>
                   </pic:nvPicPr>
                   <pic:blipFill>
-                    <a:blip r:embed="Rd7e9df6c0e044f94">
+                    <a:blip r:embed="R1c6fee425c22457a">
                       <a:extLst>
                         <a:ext xmlns:a="http://schemas.openxmlformats.org/drawingml/2006/main" uri="{28A0092B-C50C-407E-A947-70E740481C1C}">
                           <a14:useLocalDpi val="0"/>
@@ -1763,7 +1896,7 @@
         </w:drawing>
       </w:r>
     </w:p>
-    <w:p>
+    <w:p xmlns:wp14="http://schemas.microsoft.com/office/word/2010/wordml" wp14:textId="07B7CBE2">
       <w:pPr>
         <w:pStyle w:val="Normal"/>
         <w:spacing w:before="0" w:after="160" w:line="259" w:lineRule="auto"/>
@@ -1771,7 +1904,7 @@
         <w:jc w:val="left"/>
       </w:pPr>
     </w:p>
-    <w:p>
+    <w:p xmlns:wp14="http://schemas.microsoft.com/office/word/2010/wordml" wp14:textId="01B7EF3C">
       <w:pPr>
         <w:pStyle w:val="ListParagraph"/>
         <w:numPr>
@@ -1788,7 +1921,7 @@
         <w:t>Tìm kiếm dịch vụ:</w:t>
       </w:r>
     </w:p>
-    <w:p>
+    <w:p xmlns:wp14="http://schemas.microsoft.com/office/word/2010/wordml" wp14:textId="2759D126">
       <w:pPr>
         <w:pStyle w:val="Normal"/>
         <w:spacing w:before="0" w:after="160" w:line="259" w:lineRule="auto"/>
@@ -1797,7 +1930,7 @@
       </w:pPr>
       <w:r>
         <w:drawing>
-          <wp:inline wp14:editId="6F8B84EB" wp14:anchorId="3A7B526B">
+          <wp:inline xmlns:wp14="http://schemas.microsoft.com/office/word/2010/wordprocessingDrawing" wp14:editId="4E347C43" wp14:anchorId="3A7B526B">
             <wp:extent cx="4572000" cy="3467100"/>
             <wp:effectExtent l="0" t="0" r="0" b="0"/>
             <wp:docPr id="1981646439" name="" title=""/>
@@ -1812,7 +1945,7 @@
                     <pic:cNvPicPr/>
                   </pic:nvPicPr>
                   <pic:blipFill>
-                    <a:blip r:embed="R0fa523aca931490b">
+                    <a:blip r:embed="R5369aa5ccccd45cd">
                       <a:extLst>
                         <a:ext xmlns:a="http://schemas.openxmlformats.org/drawingml/2006/main" uri="{28A0092B-C50C-407E-A947-70E740481C1C}">
                           <a14:useLocalDpi val="0"/>
@@ -1839,7 +1972,7 @@
         </w:drawing>
       </w:r>
     </w:p>
-    <w:p>
+    <w:p xmlns:wp14="http://schemas.microsoft.com/office/word/2010/wordml" wp14:textId="2759D126">
       <w:pPr>
         <w:pStyle w:val="Normal"/>
         <w:spacing w:before="0" w:after="160" w:line="259" w:lineRule="auto"/>
@@ -1847,7 +1980,7 @@
         <w:jc w:val="left"/>
       </w:pPr>
     </w:p>
-    <w:p>
+    <w:p xmlns:wp14="http://schemas.microsoft.com/office/word/2010/wordml" wp14:textId="4C79FBAC">
       <w:pPr>
         <w:pStyle w:val="ListParagraph"/>
         <w:numPr>
@@ -1864,7 +1997,7 @@
         <w:t>Tìm kiếm nhân viên:</w:t>
       </w:r>
     </w:p>
-    <w:p>
+    <w:p xmlns:wp14="http://schemas.microsoft.com/office/word/2010/wordml" wp14:textId="6377790A">
       <w:pPr>
         <w:pStyle w:val="Normal"/>
         <w:spacing w:before="0" w:after="160" w:line="259" w:lineRule="auto"/>
@@ -1873,7 +2006,7 @@
       </w:pPr>
       <w:r>
         <w:drawing>
-          <wp:inline wp14:editId="0BA7262E" wp14:anchorId="5668B431">
+          <wp:inline xmlns:wp14="http://schemas.microsoft.com/office/word/2010/wordprocessingDrawing" wp14:editId="0746CA3C" wp14:anchorId="5668B431">
             <wp:extent cx="4572000" cy="3467100"/>
             <wp:effectExtent l="0" t="0" r="0" b="0"/>
             <wp:docPr id="827325562" name="" title=""/>
@@ -1888,7 +2021,7 @@
                     <pic:cNvPicPr/>
                   </pic:nvPicPr>
                   <pic:blipFill>
-                    <a:blip r:embed="R25f2ceb61a2e4f08">
+                    <a:blip r:embed="R397f3192d7114f63">
                       <a:extLst>
                         <a:ext xmlns:a="http://schemas.openxmlformats.org/drawingml/2006/main" uri="{28A0092B-C50C-407E-A947-70E740481C1C}">
                           <a14:useLocalDpi val="0"/>
@@ -1915,7 +2048,7 @@
         </w:drawing>
       </w:r>
     </w:p>
-    <w:p>
+    <w:p xmlns:wp14="http://schemas.microsoft.com/office/word/2010/wordml" wp14:textId="581DAFAA">
       <w:pPr>
         <w:pStyle w:val="Normal"/>
         <w:spacing w:before="0" w:after="160" w:line="259" w:lineRule="auto"/>
@@ -1923,7 +2056,7 @@
         <w:jc w:val="left"/>
       </w:pPr>
     </w:p>
-    <w:p>
+    <w:p xmlns:wp14="http://schemas.microsoft.com/office/word/2010/wordml" wp14:textId="60C36997">
       <w:pPr>
         <w:pStyle w:val="Normal"/>
         <w:spacing w:before="0" w:after="160" w:line="259" w:lineRule="auto"/>
@@ -1942,8 +2075,8 @@
     <w:sectPr>
       <w:pgMar w:top="1440" w:right="1440" w:bottom="1440" w:left="1440"/>
       <w:pgSz w:w="17008" w:h="16839" w:orient="landscape"/>
-      <w:headerReference w:type="default" r:id="R211e25f1061c40cc"/>
-      <w:footerReference w:type="default" r:id="Rc2cccf5697104920"/>
+      <w:headerReference w:type="default" r:id="R3489d85e69244f77"/>
+      <w:footerReference w:type="default" r:id="R549ac48b5cf0434b"/>
     </w:sectPr>
   </w:body>
 </w:document>

</xml_diff>